<commit_message>
Up*date* dates on the resume
</commit_message>
<xml_diff>
--- a/resume/20171116-ZhangJennings_resume_margins.docx
+++ b/resume/20171116-ZhangJennings_resume_margins.docx
@@ -160,12 +160,7 @@
               <w:spacing w:before="0" w:after="0" w:line="240" w:lineRule="auto"/>
             </w:pPr>
             <w:r>
-              <w:t>Sciences: Honors Chemistry, AP Chemistry (current), Honors Physics, AP Biology, Anatomy an</w:t>
-            </w:r>
-            <w:bookmarkStart w:id="0" w:name="_GoBack"/>
-            <w:bookmarkEnd w:id="0"/>
-            <w:r>
-              <w:t>d Physiology (current)</w:t>
+              <w:t>Sciences: Honors Chemistry, AP Chemistry (current), Honors Physics, AP Biology, Anatomy and Physiology (current)</w:t>
             </w:r>
           </w:p>
           <w:p>
@@ -192,6 +187,9 @@
             </w:r>
             <w:r>
               <w:t xml:space="preserve"> Network Engineering </w:t>
+            </w:r>
+            <w:r>
+              <w:t>(current)</w:t>
             </w:r>
           </w:p>
           <w:p>
@@ -289,15 +287,10 @@
                       <w:spacing w:before="0" w:line="240" w:lineRule="auto"/>
                     </w:pPr>
                     <w:r>
-                      <w:t xml:space="preserve">MIT </w:t>
+                      <w:t>MIT LaunchX: Becoming an Entrepreneur</w:t>
                     </w:r>
-                    <w:proofErr w:type="spellStart"/>
                     <w:r>
-                      <w:t>LaunchX</w:t>
-                    </w:r>
-                    <w:proofErr w:type="spellEnd"/>
-                    <w:r>
-                      <w:t>: Becoming an Entrepreneur</w:t>
+                      <w:t xml:space="preserve"> (Aug 2016)</w:t>
                     </w:r>
                   </w:p>
                   <w:p>
@@ -306,7 +299,10 @@
                       <w:spacing w:before="0" w:line="240" w:lineRule="auto"/>
                     </w:pPr>
                     <w:r>
-                      <w:t>Microsoft: DAT208x Introduction to Python for Data Science. (numpy, matplotlib, pandas)</w:t>
+                      <w:t>Microsoft: DAT208x Introduct</w:t>
+                    </w:r>
+                    <w:r>
+                      <w:t>ion to Python for Data Science – numpy, matplotlib, pandas (Mar 2017)</w:t>
                     </w:r>
                   </w:p>
                 </w:sdtContent>
@@ -351,6 +347,9 @@
                     <w:r>
                       <w:t xml:space="preserve"> Physics through Fire Dynamics</w:t>
                     </w:r>
+                    <w:r>
+                      <w:t xml:space="preserve"> (Sep-Dec 2016)</w:t>
+                    </w:r>
                   </w:p>
                 </w:sdtContent>
               </w:sdt>
@@ -387,6 +386,9 @@
                     </w:pPr>
                     <w:r>
                       <w:t>CompTIA Security+ | Dual Enrollment Fall 2017 semester</w:t>
+                    </w:r>
+                    <w:r>
+                      <w:t xml:space="preserve"> (Fall 2017)</w:t>
                     </w:r>
                   </w:p>
                 </w:sdtContent>
@@ -587,19 +589,8 @@
                               <w:szCs w:val="21"/>
                               <w:shd w:val="clear" w:color="auto" w:fill="FAFAFA"/>
                             </w:rPr>
-                            <w:t xml:space="preserve">Dr. Daniel B. </w:t>
+                            <w:t>Dr. Daniel B. Drachman</w:t>
                           </w:r>
-                          <w:proofErr w:type="spellStart"/>
-                          <w:r>
-                            <w:rPr>
-                              <w:rStyle w:val="Hyperlink"/>
-                              <w:sz w:val="21"/>
-                              <w:szCs w:val="21"/>
-                              <w:shd w:val="clear" w:color="auto" w:fill="FAFAFA"/>
-                            </w:rPr>
-                            <w:t>Drachman</w:t>
-                          </w:r>
-                          <w:proofErr w:type="spellEnd"/>
                         </w:hyperlink>
                         <w:r>
                           <w:rPr>
@@ -700,10 +691,12 @@
                 <w:pPr>
                   <w:spacing w:before="0" w:after="0" w:line="240" w:lineRule="auto"/>
                 </w:pPr>
+                <w:bookmarkStart w:id="0" w:name="_GoBack"/>
                 <w:r>
                   <w:t xml:space="preserve">School Musical Orchestra Pit (2014-2015) </w:t>
                 </w:r>
               </w:p>
+              <w:bookmarkEnd w:id="0"/>
               <w:p>
                 <w:pPr>
                   <w:spacing w:before="0" w:after="0" w:line="240" w:lineRule="auto"/>
@@ -2514,6 +2507,8 @@
     <w:rsidRoot w:val="00881293"/>
     <w:rsid w:val="002B64B8"/>
     <w:rsid w:val="00364238"/>
+    <w:rsid w:val="004808D9"/>
+    <w:rsid w:val="006C64B0"/>
     <w:rsid w:val="00855E56"/>
     <w:rsid w:val="00881293"/>
     <w:rsid w:val="00A10820"/>

</xml_diff>